<commit_message>
Fixed heading styles for "18. Combinatorial Algorithms" exercise
</commit_message>
<xml_diff>
--- a/Courses/Software-Sciences/Module-2-DS-and-Algo-New/18-Combinatorial-Algorithms/18.Combinatorial-Algorithms-Exercises.docx
+++ b/Courses/Software-Sciences/Module-2-DS-and-Algo-New/18-Combinatorial-Algorithms/18.Combinatorial-Algorithms-Exercises.docx
@@ -4,7 +4,7 @@
   <w:body>
     <w:p>
       <w:pPr>
-        <w:pStyle w:val="1"/>
+        <w:pStyle w:val="Heading1"/>
         <w:spacing w:before="80" w:after="120" w:line="240" w:lineRule="auto"/>
         <w:jc w:val="center"/>
         <w:rPr>
@@ -34,14 +34,14 @@
           <w:szCs w:val="44"/>
           <w:lang w:val="bg-BG"/>
         </w:rPr>
-        <w:t>Комбинаторния алгоритми</w:t>
+        <w:t>Комбинаторни алгоритми</w:t>
       </w:r>
     </w:p>
     <w:p>
       <w:pPr>
         <w:spacing w:line="240" w:lineRule="auto"/>
         <w:rPr>
-          <w:rStyle w:val="a9"/>
+          <w:rStyle w:val="Hyperlink"/>
         </w:rPr>
       </w:pPr>
       <w:r>
@@ -57,7 +57,7 @@
       <w:hyperlink r:id="rId8" w:history="1">
         <w:r>
           <w:rPr>
-            <w:rStyle w:val="a9"/>
+            <w:rStyle w:val="Hyperlink"/>
           </w:rPr>
           <w:t>https://judge.softuni.org/Contests/3641/Combinatorial-Algorithms-Exercises</w:t>
         </w:r>
@@ -148,12 +148,12 @@
     </w:p>
     <w:p>
       <w:pPr>
-        <w:pStyle w:val="2"/>
+        <w:pStyle w:val="Heading2"/>
         <w:numPr>
           <w:ilvl w:val="0"/>
           <w:numId w:val="16"/>
         </w:numPr>
-        <w:ind w:left="720"/>
+        <w:ind w:left="426" w:hanging="426"/>
         <w:rPr>
           <w:lang w:val="en-GB"/>
         </w:rPr>
@@ -205,7 +205,7 @@
     </w:p>
     <w:p>
       <w:pPr>
-        <w:pStyle w:val="3"/>
+        <w:pStyle w:val="Heading3"/>
       </w:pPr>
       <w:r>
         <w:t>Примери</w:t>
@@ -213,15 +213,10 @@
       <w:r>
         <w:br w:type="page"/>
       </w:r>
-    </w:p>
-    <w:p>
-      <w:pPr>
-        <w:pStyle w:val="3"/>
-      </w:pPr>
     </w:p>
     <w:tbl>
       <w:tblPr>
-        <w:tblStyle w:val="af"/>
+        <w:tblStyle w:val="TableGrid"/>
         <w:tblW w:w="1832" w:type="dxa"/>
         <w:tblInd w:w="23" w:type="dxa"/>
         <w:tblCellMar>
@@ -256,6 +251,7 @@
               <w:rPr>
                 <w:b/>
               </w:rPr>
+              <w:lastRenderedPageBreak/>
               <w:t>Вход</w:t>
             </w:r>
           </w:p>
@@ -412,7 +408,7 @@
     </w:tbl>
     <w:p>
       <w:pPr>
-        <w:pStyle w:val="3"/>
+        <w:pStyle w:val="Heading3"/>
       </w:pPr>
       <w:r>
         <w:t>Насоки</w:t>
@@ -537,7 +533,7 @@
     </w:p>
     <w:p>
       <w:pPr>
-        <w:pStyle w:val="ac"/>
+        <w:pStyle w:val="ListParagraph"/>
         <w:numPr>
           <w:ilvl w:val="0"/>
           <w:numId w:val="21"/>
@@ -597,7 +593,7 @@
     </w:p>
     <w:p>
       <w:pPr>
-        <w:pStyle w:val="ac"/>
+        <w:pStyle w:val="ListParagraph"/>
         <w:numPr>
           <w:ilvl w:val="0"/>
           <w:numId w:val="21"/>
@@ -661,7 +657,7 @@
     </w:p>
     <w:p>
       <w:pPr>
-        <w:pStyle w:val="ac"/>
+        <w:pStyle w:val="ListParagraph"/>
         <w:numPr>
           <w:ilvl w:val="0"/>
           <w:numId w:val="21"/>
@@ -717,7 +713,7 @@
     </w:p>
     <w:p>
       <w:pPr>
-        <w:pStyle w:val="ac"/>
+        <w:pStyle w:val="ListParagraph"/>
         <w:numPr>
           <w:ilvl w:val="0"/>
           <w:numId w:val="21"/>
@@ -794,12 +790,12 @@
     </w:p>
     <w:p>
       <w:pPr>
-        <w:pStyle w:val="2"/>
+        <w:pStyle w:val="Heading2"/>
         <w:numPr>
           <w:ilvl w:val="0"/>
           <w:numId w:val="16"/>
         </w:numPr>
-        <w:ind w:left="720"/>
+        <w:ind w:left="426" w:hanging="426"/>
         <w:rPr>
           <w:lang w:val="en-GB"/>
         </w:rPr>
@@ -851,7 +847,7 @@
     </w:p>
     <w:p>
       <w:pPr>
-        <w:pStyle w:val="3"/>
+        <w:pStyle w:val="Heading3"/>
       </w:pPr>
       <w:r>
         <w:lastRenderedPageBreak/>
@@ -860,7 +856,7 @@
     </w:p>
     <w:tbl>
       <w:tblPr>
-        <w:tblStyle w:val="af"/>
+        <w:tblStyle w:val="TableGrid"/>
         <w:tblW w:w="1832" w:type="dxa"/>
         <w:tblInd w:w="23" w:type="dxa"/>
         <w:tblCellMar>
@@ -1005,12 +1001,12 @@
     </w:tbl>
     <w:p>
       <w:pPr>
-        <w:pStyle w:val="2"/>
+        <w:pStyle w:val="Heading2"/>
         <w:numPr>
           <w:ilvl w:val="0"/>
           <w:numId w:val="16"/>
         </w:numPr>
-        <w:ind w:left="720"/>
+        <w:ind w:left="426" w:hanging="426"/>
         <w:rPr>
           <w:lang w:val="en-GB"/>
         </w:rPr>
@@ -1083,7 +1079,7 @@
     </w:p>
     <w:p>
       <w:pPr>
-        <w:pStyle w:val="3"/>
+        <w:pStyle w:val="Heading3"/>
       </w:pPr>
       <w:r>
         <w:t>Примери</w:t>
@@ -1091,7 +1087,7 @@
     </w:p>
     <w:tbl>
       <w:tblPr>
-        <w:tblStyle w:val="af"/>
+        <w:tblStyle w:val="TableGrid"/>
         <w:tblW w:w="1832" w:type="dxa"/>
         <w:tblInd w:w="23" w:type="dxa"/>
         <w:tblCellMar>
@@ -1299,7 +1295,7 @@
     </w:tbl>
     <w:p>
       <w:pPr>
-        <w:pStyle w:val="3"/>
+        <w:pStyle w:val="Heading3"/>
       </w:pPr>
       <w:r>
         <w:t>Насоки</w:t>
@@ -1362,12 +1358,12 @@
     </w:p>
     <w:p>
       <w:pPr>
-        <w:pStyle w:val="2"/>
+        <w:pStyle w:val="Heading2"/>
         <w:numPr>
           <w:ilvl w:val="0"/>
           <w:numId w:val="16"/>
         </w:numPr>
-        <w:ind w:left="720"/>
+        <w:ind w:left="426" w:hanging="426"/>
       </w:pPr>
       <w:r>
         <w:t>Вариация с повторения</w:t>
@@ -1423,7 +1419,7 @@
     </w:p>
     <w:p>
       <w:pPr>
-        <w:pStyle w:val="3"/>
+        <w:pStyle w:val="Heading3"/>
       </w:pPr>
       <w:r>
         <w:t>Примери</w:t>
@@ -1431,15 +1427,10 @@
       <w:r>
         <w:br w:type="page"/>
       </w:r>
-    </w:p>
-    <w:p>
-      <w:pPr>
-        <w:pStyle w:val="3"/>
-      </w:pPr>
     </w:p>
     <w:tbl>
       <w:tblPr>
-        <w:tblStyle w:val="af"/>
+        <w:tblStyle w:val="TableGrid"/>
         <w:tblW w:w="1832" w:type="dxa"/>
         <w:tblInd w:w="23" w:type="dxa"/>
         <w:tblCellMar>
@@ -1474,6 +1465,7 @@
               <w:rPr>
                 <w:b/>
               </w:rPr>
+              <w:lastRenderedPageBreak/>
               <w:t>Вход</w:t>
             </w:r>
           </w:p>
@@ -1696,12 +1688,12 @@
     </w:tbl>
     <w:p>
       <w:pPr>
-        <w:pStyle w:val="2"/>
+        <w:pStyle w:val="Heading2"/>
         <w:numPr>
           <w:ilvl w:val="0"/>
           <w:numId w:val="16"/>
         </w:numPr>
-        <w:ind w:left="720"/>
+        <w:ind w:left="426" w:hanging="426"/>
         <w:rPr>
           <w:lang w:val="en-GB"/>
         </w:rPr>
@@ -1767,7 +1759,7 @@
     </w:p>
     <w:p>
       <w:pPr>
-        <w:pStyle w:val="3"/>
+        <w:pStyle w:val="Heading3"/>
       </w:pPr>
       <w:r>
         <w:t>Вход</w:t>
@@ -1775,7 +1767,7 @@
     </w:p>
     <w:p>
       <w:pPr>
-        <w:pStyle w:val="ac"/>
+        <w:pStyle w:val="ListParagraph"/>
         <w:numPr>
           <w:ilvl w:val="0"/>
           <w:numId w:val="18"/>
@@ -1835,7 +1827,7 @@
     </w:p>
     <w:p>
       <w:pPr>
-        <w:pStyle w:val="ac"/>
+        <w:pStyle w:val="ListParagraph"/>
         <w:numPr>
           <w:ilvl w:val="0"/>
           <w:numId w:val="18"/>
@@ -1877,7 +1869,7 @@
     </w:p>
     <w:p>
       <w:pPr>
-        <w:pStyle w:val="ac"/>
+        <w:pStyle w:val="ListParagraph"/>
         <w:numPr>
           <w:ilvl w:val="1"/>
           <w:numId w:val="18"/>
@@ -1910,7 +1902,7 @@
     </w:p>
     <w:p>
       <w:pPr>
-        <w:pStyle w:val="3"/>
+        <w:pStyle w:val="Heading3"/>
       </w:pPr>
       <w:r>
         <w:t>Изход</w:t>
@@ -2027,7 +2019,7 @@
     </w:p>
     <w:p>
       <w:pPr>
-        <w:pStyle w:val="3"/>
+        <w:pStyle w:val="Heading3"/>
       </w:pPr>
       <w:r>
         <w:t>Бележки</w:t>
@@ -2035,7 +2027,7 @@
     </w:p>
     <w:p>
       <w:pPr>
-        <w:pStyle w:val="ac"/>
+        <w:pStyle w:val="ListParagraph"/>
         <w:numPr>
           <w:ilvl w:val="0"/>
           <w:numId w:val="17"/>
@@ -2072,7 +2064,7 @@
     </w:p>
     <w:p>
       <w:pPr>
-        <w:pStyle w:val="3"/>
+        <w:pStyle w:val="Heading3"/>
       </w:pPr>
       <w:r>
         <w:t>Примери</w:t>
@@ -2080,11 +2072,6 @@
       <w:r>
         <w:br w:type="page"/>
       </w:r>
-    </w:p>
-    <w:p>
-      <w:pPr>
-        <w:pStyle w:val="3"/>
-      </w:pPr>
     </w:p>
     <w:tbl>
       <w:tblPr>
@@ -2134,6 +2121,7 @@
                 <w:b/>
                 <w:lang w:val="en-GB"/>
               </w:rPr>
+              <w:lastRenderedPageBreak/>
               <w:t>Вход</w:t>
             </w:r>
           </w:p>
@@ -2598,7 +2586,7 @@
     </w:tbl>
     <w:p>
       <w:pPr>
-        <w:pStyle w:val="3"/>
+        <w:pStyle w:val="Heading3"/>
       </w:pPr>
       <w:r>
         <w:t>Насоки</w:t>
@@ -2744,7 +2732,7 @@
     </w:p>
     <w:p>
       <w:pPr>
-        <w:pStyle w:val="ac"/>
+        <w:pStyle w:val="ListParagraph"/>
         <w:numPr>
           <w:ilvl w:val="0"/>
           <w:numId w:val="17"/>
@@ -2790,7 +2778,7 @@
     </w:p>
     <w:p>
       <w:pPr>
-        <w:pStyle w:val="ac"/>
+        <w:pStyle w:val="ListParagraph"/>
         <w:numPr>
           <w:ilvl w:val="0"/>
           <w:numId w:val="17"/>
@@ -2819,7 +2807,7 @@
     </w:p>
     <w:p>
       <w:pPr>
-        <w:pStyle w:val="ac"/>
+        <w:pStyle w:val="ListParagraph"/>
         <w:numPr>
           <w:ilvl w:val="0"/>
           <w:numId w:val="17"/>
@@ -2865,12 +2853,12 @@
     </w:p>
     <w:p>
       <w:pPr>
-        <w:pStyle w:val="2"/>
+        <w:pStyle w:val="Heading2"/>
         <w:numPr>
           <w:ilvl w:val="0"/>
           <w:numId w:val="16"/>
         </w:numPr>
-        <w:ind w:left="720"/>
+        <w:ind w:left="426" w:hanging="426"/>
         <w:rPr>
           <w:lang w:val="en-GB"/>
         </w:rPr>
@@ -2957,7 +2945,7 @@
     </w:p>
     <w:p>
       <w:pPr>
-        <w:pStyle w:val="3"/>
+        <w:pStyle w:val="Heading3"/>
       </w:pPr>
       <w:r>
         <w:t>Примери</w:t>
@@ -2965,7 +2953,7 @@
     </w:p>
     <w:tbl>
       <w:tblPr>
-        <w:tblStyle w:val="af"/>
+        <w:tblStyle w:val="TableGrid"/>
         <w:tblW w:w="1832" w:type="dxa"/>
         <w:tblInd w:w="23" w:type="dxa"/>
         <w:tblCellMar>
@@ -3120,10 +3108,9 @@
     </w:tbl>
     <w:p>
       <w:pPr>
-        <w:pStyle w:val="3"/>
-      </w:pPr>
-      <w:r>
-        <w:lastRenderedPageBreak/>
+        <w:pStyle w:val="Heading3"/>
+      </w:pPr>
+      <w:r>
         <w:t>Решение</w:t>
       </w:r>
     </w:p>
@@ -3150,6 +3137,7 @@
         <w:rPr>
           <w:rStyle w:val="CodeChar"/>
         </w:rPr>
+        <w:lastRenderedPageBreak/>
         <w:t>For-цикъла</w:t>
       </w:r>
       <w:r>
@@ -3291,12 +3279,12 @@
     </w:p>
     <w:p>
       <w:pPr>
-        <w:pStyle w:val="2"/>
+        <w:pStyle w:val="Heading2"/>
         <w:numPr>
           <w:ilvl w:val="0"/>
           <w:numId w:val="16"/>
         </w:numPr>
-        <w:ind w:left="720"/>
+        <w:ind w:left="426" w:hanging="426"/>
         <w:rPr>
           <w:lang w:val="en-GB"/>
         </w:rPr>
@@ -3369,7 +3357,7 @@
     </w:p>
     <w:p>
       <w:pPr>
-        <w:pStyle w:val="3"/>
+        <w:pStyle w:val="Heading3"/>
       </w:pPr>
       <w:r>
         <w:t>Примери</w:t>
@@ -3377,7 +3365,7 @@
     </w:p>
     <w:tbl>
       <w:tblPr>
-        <w:tblStyle w:val="af"/>
+        <w:tblStyle w:val="TableGrid"/>
         <w:tblW w:w="1832" w:type="dxa"/>
         <w:tblInd w:w="23" w:type="dxa"/>
         <w:tblCellMar>
@@ -3583,12 +3571,12 @@
     </w:tbl>
     <w:p>
       <w:pPr>
-        <w:pStyle w:val="2"/>
+        <w:pStyle w:val="Heading2"/>
         <w:numPr>
           <w:ilvl w:val="0"/>
           <w:numId w:val="16"/>
         </w:numPr>
-        <w:ind w:left="720"/>
+        <w:ind w:left="426" w:hanging="426"/>
         <w:rPr>
           <w:lang w:val="en-GB"/>
         </w:rPr>
@@ -3694,7 +3682,7 @@
     </w:p>
     <w:p>
       <w:pPr>
-        <w:pStyle w:val="3"/>
+        <w:pStyle w:val="Heading3"/>
       </w:pPr>
       <w:r>
         <w:t>Примери</w:t>
@@ -3702,15 +3690,10 @@
       <w:r>
         <w:br w:type="page"/>
       </w:r>
-    </w:p>
-    <w:p>
-      <w:pPr>
-        <w:pStyle w:val="3"/>
-      </w:pPr>
     </w:p>
     <w:tbl>
       <w:tblPr>
-        <w:tblStyle w:val="af"/>
+        <w:tblStyle w:val="TableGrid"/>
         <w:tblW w:w="2028" w:type="dxa"/>
         <w:tblInd w:w="23" w:type="dxa"/>
         <w:tblCellMar>
@@ -3745,6 +3728,7 @@
               <w:rPr>
                 <w:b/>
               </w:rPr>
+              <w:lastRenderedPageBreak/>
               <w:t>Вход</w:t>
             </w:r>
           </w:p>
@@ -3890,12 +3874,12 @@
     </w:tbl>
     <w:p>
       <w:pPr>
-        <w:pStyle w:val="2"/>
+        <w:pStyle w:val="Heading2"/>
         <w:numPr>
           <w:ilvl w:val="0"/>
           <w:numId w:val="16"/>
         </w:numPr>
-        <w:ind w:left="720"/>
+        <w:ind w:left="426" w:hanging="426"/>
         <w:rPr>
           <w:lang w:val="en-GB"/>
         </w:rPr>
@@ -3935,7 +3919,7 @@
     </w:p>
     <w:p>
       <w:pPr>
-        <w:pStyle w:val="3"/>
+        <w:pStyle w:val="Heading3"/>
       </w:pPr>
       <w:r>
         <w:t>Вход</w:t>
@@ -3943,7 +3927,7 @@
     </w:p>
     <w:p>
       <w:pPr>
-        <w:pStyle w:val="ac"/>
+        <w:pStyle w:val="ListParagraph"/>
         <w:numPr>
           <w:ilvl w:val="0"/>
           <w:numId w:val="19"/>
@@ -3987,7 +3971,7 @@
     </w:p>
     <w:p>
       <w:pPr>
-        <w:pStyle w:val="ac"/>
+        <w:pStyle w:val="ListParagraph"/>
         <w:numPr>
           <w:ilvl w:val="0"/>
           <w:numId w:val="19"/>
@@ -4029,7 +4013,7 @@
     </w:p>
     <w:p>
       <w:pPr>
-        <w:pStyle w:val="3"/>
+        <w:pStyle w:val="Heading3"/>
       </w:pPr>
       <w:r>
         <w:t>Изход</w:t>
@@ -4037,7 +4021,7 @@
     </w:p>
     <w:p>
       <w:pPr>
-        <w:pStyle w:val="ac"/>
+        <w:pStyle w:val="ListParagraph"/>
         <w:numPr>
           <w:ilvl w:val="0"/>
           <w:numId w:val="20"/>
@@ -4127,7 +4111,7 @@
     </w:p>
     <w:p>
       <w:pPr>
-        <w:pStyle w:val="3"/>
+        <w:pStyle w:val="Heading3"/>
       </w:pPr>
       <w:r>
         <w:t>Бележки</w:t>
@@ -4135,7 +4119,7 @@
     </w:p>
     <w:p>
       <w:pPr>
-        <w:pStyle w:val="ac"/>
+        <w:pStyle w:val="ListParagraph"/>
         <w:numPr>
           <w:ilvl w:val="0"/>
           <w:numId w:val="20"/>
@@ -4178,7 +4162,7 @@
     </w:p>
     <w:p>
       <w:pPr>
-        <w:pStyle w:val="3"/>
+        <w:pStyle w:val="Heading3"/>
       </w:pPr>
       <w:r>
         <w:t>Примери</w:t>
@@ -4186,11 +4170,6 @@
       <w:r>
         <w:br w:type="page"/>
       </w:r>
-    </w:p>
-    <w:p>
-      <w:pPr>
-        <w:pStyle w:val="3"/>
-      </w:pPr>
     </w:p>
     <w:tbl>
       <w:tblPr>
@@ -4239,6 +4218,7 @@
                 <w:b/>
                 <w:lang w:val="en-GB"/>
               </w:rPr>
+              <w:lastRenderedPageBreak/>
               <w:t>Вход</w:t>
             </w:r>
           </w:p>
@@ -4576,12 +4556,12 @@
     </w:tbl>
     <w:p>
       <w:pPr>
-        <w:pStyle w:val="2"/>
+        <w:pStyle w:val="Heading2"/>
         <w:numPr>
           <w:ilvl w:val="0"/>
           <w:numId w:val="16"/>
         </w:numPr>
-        <w:ind w:left="720"/>
+        <w:ind w:left="567" w:hanging="567"/>
       </w:pPr>
       <w:r>
         <w:t>Плодови напитки</w:t>
@@ -4678,7 +4658,7 @@
     </w:p>
     <w:p>
       <w:pPr>
-        <w:pStyle w:val="3"/>
+        <w:pStyle w:val="Heading3"/>
       </w:pPr>
       <w:r>
         <w:t>Вход</w:t>
@@ -4686,7 +4666,7 @@
     </w:p>
     <w:p>
       <w:pPr>
-        <w:pStyle w:val="ac"/>
+        <w:pStyle w:val="ListParagraph"/>
         <w:numPr>
           <w:ilvl w:val="0"/>
           <w:numId w:val="19"/>
@@ -4701,7 +4681,7 @@
     </w:p>
     <w:p>
       <w:pPr>
-        <w:pStyle w:val="ac"/>
+        <w:pStyle w:val="ListParagraph"/>
         <w:numPr>
           <w:ilvl w:val="0"/>
           <w:numId w:val="19"/>
@@ -4736,7 +4716,7 @@
     </w:p>
     <w:p>
       <w:pPr>
-        <w:pStyle w:val="3"/>
+        <w:pStyle w:val="Heading3"/>
       </w:pPr>
       <w:r>
         <w:t>Изход</w:t>
@@ -4744,7 +4724,7 @@
     </w:p>
     <w:p>
       <w:pPr>
-        <w:pStyle w:val="ac"/>
+        <w:pStyle w:val="ListParagraph"/>
         <w:numPr>
           <w:ilvl w:val="0"/>
           <w:numId w:val="20"/>
@@ -4815,7 +4795,7 @@
     </w:p>
     <w:p>
       <w:pPr>
-        <w:pStyle w:val="3"/>
+        <w:pStyle w:val="Heading3"/>
       </w:pPr>
       <w:r>
         <w:t>Примери</w:t>
@@ -5072,43 +5052,43 @@
                 <w:noProof/>
                 <w:lang w:val="en-GB"/>
               </w:rPr>
+              <w:t>Peach, Peach, Mint</w:t>
+            </w:r>
+          </w:p>
+          <w:p>
+            <w:pPr>
+              <w:spacing w:after="0" w:line="240" w:lineRule="auto"/>
+              <w:rPr>
+                <w:rFonts w:ascii="Consolas" w:hAnsi="Consolas"/>
+                <w:noProof/>
+                <w:lang w:val="en-GB"/>
+              </w:rPr>
+            </w:pPr>
+            <w:r>
+              <w:rPr>
+                <w:rFonts w:ascii="Consolas" w:hAnsi="Consolas"/>
+                <w:noProof/>
+                <w:lang w:val="en-GB"/>
+              </w:rPr>
+              <w:t>Peach, Peach, OrangeSlice</w:t>
+            </w:r>
+          </w:p>
+          <w:p>
+            <w:pPr>
+              <w:spacing w:after="0" w:line="240" w:lineRule="auto"/>
+              <w:rPr>
+                <w:rFonts w:ascii="Consolas" w:hAnsi="Consolas"/>
+                <w:noProof/>
+                <w:lang w:val="en-GB"/>
+              </w:rPr>
+            </w:pPr>
+            <w:r>
+              <w:rPr>
+                <w:rFonts w:ascii="Consolas" w:hAnsi="Consolas"/>
+                <w:noProof/>
+                <w:lang w:val="en-GB"/>
+              </w:rPr>
               <w:lastRenderedPageBreak/>
-              <w:t>Peach, Peach, Mint</w:t>
-            </w:r>
-          </w:p>
-          <w:p>
-            <w:pPr>
-              <w:spacing w:after="0" w:line="240" w:lineRule="auto"/>
-              <w:rPr>
-                <w:rFonts w:ascii="Consolas" w:hAnsi="Consolas"/>
-                <w:noProof/>
-                <w:lang w:val="en-GB"/>
-              </w:rPr>
-            </w:pPr>
-            <w:r>
-              <w:rPr>
-                <w:rFonts w:ascii="Consolas" w:hAnsi="Consolas"/>
-                <w:noProof/>
-                <w:lang w:val="en-GB"/>
-              </w:rPr>
-              <w:t>Peach, Peach, OrangeSlice</w:t>
-            </w:r>
-          </w:p>
-          <w:p>
-            <w:pPr>
-              <w:spacing w:after="0" w:line="240" w:lineRule="auto"/>
-              <w:rPr>
-                <w:rFonts w:ascii="Consolas" w:hAnsi="Consolas"/>
-                <w:noProof/>
-                <w:lang w:val="en-GB"/>
-              </w:rPr>
-            </w:pPr>
-            <w:r>
-              <w:rPr>
-                <w:rFonts w:ascii="Consolas" w:hAnsi="Consolas"/>
-                <w:noProof/>
-                <w:lang w:val="en-GB"/>
-              </w:rPr>
               <w:t>Peach, Pear, Mint</w:t>
             </w:r>
           </w:p>
@@ -5870,43 +5850,43 @@
                 <w:noProof/>
                 <w:lang w:val="en-GB"/>
               </w:rPr>
+              <w:t>Cherries, Orange, NoTopping</w:t>
+            </w:r>
+          </w:p>
+          <w:p>
+            <w:pPr>
+              <w:spacing w:after="0" w:line="240" w:lineRule="auto"/>
+              <w:rPr>
+                <w:rFonts w:ascii="Consolas" w:hAnsi="Consolas"/>
+                <w:noProof/>
+                <w:lang w:val="en-GB"/>
+              </w:rPr>
+            </w:pPr>
+            <w:r>
+              <w:rPr>
+                <w:rFonts w:ascii="Consolas" w:hAnsi="Consolas"/>
+                <w:noProof/>
+                <w:lang w:val="en-GB"/>
+              </w:rPr>
+              <w:t>Orange, Orange, Mint</w:t>
+            </w:r>
+          </w:p>
+          <w:p>
+            <w:pPr>
+              <w:spacing w:after="0" w:line="240" w:lineRule="auto"/>
+              <w:rPr>
+                <w:rFonts w:ascii="Consolas" w:hAnsi="Consolas"/>
+                <w:noProof/>
+                <w:lang w:val="en-GB"/>
+              </w:rPr>
+            </w:pPr>
+            <w:r>
+              <w:rPr>
+                <w:rFonts w:ascii="Consolas" w:hAnsi="Consolas"/>
+                <w:noProof/>
+                <w:lang w:val="en-GB"/>
+              </w:rPr>
               <w:lastRenderedPageBreak/>
-              <w:t>Cherries, Orange, NoTopping</w:t>
-            </w:r>
-          </w:p>
-          <w:p>
-            <w:pPr>
-              <w:spacing w:after="0" w:line="240" w:lineRule="auto"/>
-              <w:rPr>
-                <w:rFonts w:ascii="Consolas" w:hAnsi="Consolas"/>
-                <w:noProof/>
-                <w:lang w:val="en-GB"/>
-              </w:rPr>
-            </w:pPr>
-            <w:r>
-              <w:rPr>
-                <w:rFonts w:ascii="Consolas" w:hAnsi="Consolas"/>
-                <w:noProof/>
-                <w:lang w:val="en-GB"/>
-              </w:rPr>
-              <w:t>Orange, Orange, Mint</w:t>
-            </w:r>
-          </w:p>
-          <w:p>
-            <w:pPr>
-              <w:spacing w:after="0" w:line="240" w:lineRule="auto"/>
-              <w:rPr>
-                <w:rFonts w:ascii="Consolas" w:hAnsi="Consolas"/>
-                <w:noProof/>
-                <w:lang w:val="en-GB"/>
-              </w:rPr>
-            </w:pPr>
-            <w:r>
-              <w:rPr>
-                <w:rFonts w:ascii="Consolas" w:hAnsi="Consolas"/>
-                <w:noProof/>
-                <w:lang w:val="en-GB"/>
-              </w:rPr>
               <w:t>Orange, Orange, Straw</w:t>
             </w:r>
           </w:p>
@@ -6002,7 +5982,7 @@
 <w:ftr xmlns:wpc="http://schemas.microsoft.com/office/word/2010/wordprocessingCanvas" xmlns:cx="http://schemas.microsoft.com/office/drawing/2014/chartex" xmlns:cx1="http://schemas.microsoft.com/office/drawing/2015/9/8/chartex" xmlns:cx2="http://schemas.microsoft.com/office/drawing/2015/10/21/chartex" xmlns:cx3="http://schemas.microsoft.com/office/drawing/2016/5/9/chartex" xmlns:cx4="http://schemas.microsoft.com/office/drawing/2016/5/10/chartex" xmlns:cx5="http://schemas.microsoft.com/office/drawing/2016/5/11/chartex" xmlns:cx6="http://schemas.microsoft.com/office/drawing/2016/5/12/chartex" xmlns:cx7="http://schemas.microsoft.com/office/drawing/2016/5/13/chartex" xmlns:cx8="http://schemas.microsoft.com/office/drawing/2016/5/14/chartex" xmlns:mc="http://schemas.openxmlformats.org/markup-compatibility/2006" xmlns:aink="http://schemas.microsoft.com/office/drawing/2016/ink" xmlns:am3d="http://schemas.microsoft.com/office/drawing/2017/model3d" xmlns:o="urn:schemas-microsoft-com:office:office" xmlns:oel="http://schemas.microsoft.com/office/2019/extlst" xmlns:r="http://schemas.openxmlformats.org/officeDocument/2006/relationships" xmlns:m="http://schemas.openxmlformats.org/officeDocument/2006/math" xmlns:v="urn:schemas-microsoft-com:vml" xmlns:wp14="http://schemas.microsoft.com/office/word/2010/wordprocessingDrawing" xmlns:wp="http://schemas.openxmlformats.org/drawingml/2006/wordprocessingDrawing" xmlns:w10="urn:schemas-microsoft-com:office:word" xmlns:w="http://schemas.openxmlformats.org/wordprocessingml/2006/main" xmlns:w14="http://schemas.microsoft.com/office/word/2010/wordml" xmlns:w15="http://schemas.microsoft.com/office/word/2012/wordml" xmlns:w16cex="http://schemas.microsoft.com/office/word/2018/wordml/cex" xmlns:w16cid="http://schemas.microsoft.com/office/word/2016/wordml/cid" xmlns:w16="http://schemas.microsoft.com/office/word/2018/wordml" xmlns:w16du="http://schemas.microsoft.com/office/word/2023/wordml/word16du" xmlns:w16sdtdh="http://schemas.microsoft.com/office/word/2020/wordml/sdtdatahash" xmlns:w16se="http://schemas.microsoft.com/office/word/2015/wordml/symex" xmlns:wpg="http://schemas.microsoft.com/office/word/2010/wordprocessingGroup" xmlns:wpi="http://schemas.microsoft.com/office/word/2010/wordprocessingInk" xmlns:wne="http://schemas.microsoft.com/office/word/2006/wordml" xmlns:wps="http://schemas.microsoft.com/office/word/2010/wordprocessingShape" mc:Ignorable="w14 w15 w16se w16cid w16 w16cex w16sdtdh wp14">
   <w:p>
     <w:pPr>
-      <w:pStyle w:val="a5"/>
+      <w:pStyle w:val="Footer"/>
     </w:pPr>
   </w:p>
 </w:ftr>
@@ -6012,7 +5992,7 @@
 <w:ftr xmlns:wpc="http://schemas.microsoft.com/office/word/2010/wordprocessingCanvas" xmlns:cx="http://schemas.microsoft.com/office/drawing/2014/chartex" xmlns:cx1="http://schemas.microsoft.com/office/drawing/2015/9/8/chartex" xmlns:cx2="http://schemas.microsoft.com/office/drawing/2015/10/21/chartex" xmlns:cx3="http://schemas.microsoft.com/office/drawing/2016/5/9/chartex" xmlns:cx4="http://schemas.microsoft.com/office/drawing/2016/5/10/chartex" xmlns:cx5="http://schemas.microsoft.com/office/drawing/2016/5/11/chartex" xmlns:cx6="http://schemas.microsoft.com/office/drawing/2016/5/12/chartex" xmlns:cx7="http://schemas.microsoft.com/office/drawing/2016/5/13/chartex" xmlns:cx8="http://schemas.microsoft.com/office/drawing/2016/5/14/chartex" xmlns:mc="http://schemas.openxmlformats.org/markup-compatibility/2006" xmlns:aink="http://schemas.microsoft.com/office/drawing/2016/ink" xmlns:am3d="http://schemas.microsoft.com/office/drawing/2017/model3d" xmlns:o="urn:schemas-microsoft-com:office:office" xmlns:oel="http://schemas.microsoft.com/office/2019/extlst" xmlns:r="http://schemas.openxmlformats.org/officeDocument/2006/relationships" xmlns:m="http://schemas.openxmlformats.org/officeDocument/2006/math" xmlns:v="urn:schemas-microsoft-com:vml" xmlns:wp14="http://schemas.microsoft.com/office/word/2010/wordprocessingDrawing" xmlns:wp="http://schemas.openxmlformats.org/drawingml/2006/wordprocessingDrawing" xmlns:w10="urn:schemas-microsoft-com:office:word" xmlns:w="http://schemas.openxmlformats.org/wordprocessingml/2006/main" xmlns:w14="http://schemas.microsoft.com/office/word/2010/wordml" xmlns:w15="http://schemas.microsoft.com/office/word/2012/wordml" xmlns:w16cex="http://schemas.microsoft.com/office/word/2018/wordml/cex" xmlns:w16cid="http://schemas.microsoft.com/office/word/2016/wordml/cid" xmlns:w16="http://schemas.microsoft.com/office/word/2018/wordml" xmlns:w16du="http://schemas.microsoft.com/office/word/2023/wordml/word16du" xmlns:w16sdtdh="http://schemas.microsoft.com/office/word/2020/wordml/sdtdatahash" xmlns:w16se="http://schemas.microsoft.com/office/word/2015/wordml/symex" xmlns:wpg="http://schemas.microsoft.com/office/word/2010/wordprocessingGroup" xmlns:wpi="http://schemas.microsoft.com/office/word/2010/wordprocessingInk" xmlns:wne="http://schemas.microsoft.com/office/word/2006/wordml" xmlns:wps="http://schemas.microsoft.com/office/word/2010/wordprocessingShape" mc:Ignorable="w14 w15 w16se w16cid w16 w16cex w16sdtdh wp14">
   <w:p>
     <w:pPr>
-      <w:pStyle w:val="a5"/>
+      <w:pStyle w:val="Footer"/>
     </w:pPr>
     <w:r>
       <w:rPr>
@@ -6208,7 +6188,7 @@
                           <w:hyperlink r:id="rId1" w:history="1">
                             <w:r>
                               <w:rPr>
-                                <w:rStyle w:val="a9"/>
+                                <w:rStyle w:val="Hyperlink"/>
                                 <w:color w:val="0882DE"/>
                                 <w:sz w:val="17"/>
                                 <w:szCs w:val="17"/>
@@ -7046,7 +7026,7 @@
                                   </pic:cNvPicPr>
                                 </pic:nvPicPr>
                                 <pic:blipFill>
-                                  <a:blip r:embed="rId2">
+                                  <a:blip r:embed="rId21">
                                     <a:extLst>
                                       <a:ext uri="{28A0092B-C50C-407E-A947-70E740481C1C}">
                                         <a14:useLocalDpi xmlns:a14="http://schemas.microsoft.com/office/drawing/2010/main" val="0"/>
@@ -7095,7 +7075,7 @@
                           <wp:extent cx="180000" cy="180000"/>
                           <wp:effectExtent l="0" t="0" r="0" b="0"/>
                           <wp:docPr id="2" name="Picture 2">
-                            <a:hlinkClick xmlns:a="http://schemas.openxmlformats.org/drawingml/2006/main" r:id="rId3"/>
+                            <a:hlinkClick xmlns:a="http://schemas.openxmlformats.org/drawingml/2006/main" r:id="rId22"/>
                           </wp:docPr>
                           <wp:cNvGraphicFramePr>
                             <a:graphicFrameLocks xmlns:a="http://schemas.openxmlformats.org/drawingml/2006/main" noChangeAspect="1"/>
@@ -7105,14 +7085,14 @@
                               <pic:pic xmlns:pic="http://schemas.openxmlformats.org/drawingml/2006/picture">
                                 <pic:nvPicPr>
                                   <pic:cNvPr id="2" name="Picture 2">
-                                    <a:hlinkClick r:id="rId3"/>
+                                    <a:hlinkClick r:id="rId22"/>
                                   </pic:cNvPr>
                                   <pic:cNvPicPr>
                                     <a:picLocks noChangeAspect="1" noChangeArrowheads="1"/>
                                   </pic:cNvPicPr>
                                 </pic:nvPicPr>
                                 <pic:blipFill>
-                                  <a:blip r:embed="rId4">
+                                  <a:blip r:embed="rId23">
                                     <a:extLst>
                                       <a:ext uri="{28A0092B-C50C-407E-A947-70E740481C1C}">
                                         <a14:useLocalDpi xmlns:a14="http://schemas.microsoft.com/office/drawing/2010/main" val="0"/>
@@ -7161,7 +7141,7 @@
                           <wp:extent cx="180000" cy="180000"/>
                           <wp:effectExtent l="0" t="0" r="0" b="0"/>
                           <wp:docPr id="5" name="Picture 5" title="Software University @ Facebook">
-                            <a:hlinkClick xmlns:a="http://schemas.openxmlformats.org/drawingml/2006/main" r:id="rId5"/>
+                            <a:hlinkClick xmlns:a="http://schemas.openxmlformats.org/drawingml/2006/main" r:id="rId24"/>
                           </wp:docPr>
                           <wp:cNvGraphicFramePr>
                             <a:graphicFrameLocks xmlns:a="http://schemas.openxmlformats.org/drawingml/2006/main" noChangeAspect="1"/>
@@ -7171,12 +7151,12 @@
                               <pic:pic xmlns:pic="http://schemas.openxmlformats.org/drawingml/2006/picture">
                                 <pic:nvPicPr>
                                   <pic:cNvPr id="5" name="Picture 5" title="Software University @ Facebook">
-                                    <a:hlinkClick r:id="rId5"/>
+                                    <a:hlinkClick r:id="rId24"/>
                                   </pic:cNvPr>
                                   <pic:cNvPicPr/>
                                 </pic:nvPicPr>
                                 <pic:blipFill>
-                                  <a:blip r:embed="rId6"/>
+                                  <a:blip r:embed="rId25"/>
                                   <a:stretch>
                                     <a:fillRect/>
                                   </a:stretch>
@@ -7214,7 +7194,7 @@
                           <wp:extent cx="180000" cy="180000"/>
                           <wp:effectExtent l="0" t="0" r="0" b="0"/>
                           <wp:docPr id="20" name="Picture 20">
-                            <a:hlinkClick xmlns:a="http://schemas.openxmlformats.org/drawingml/2006/main" r:id="rId7"/>
+                            <a:hlinkClick xmlns:a="http://schemas.openxmlformats.org/drawingml/2006/main" r:id="rId26"/>
                           </wp:docPr>
                           <wp:cNvGraphicFramePr>
                             <a:graphicFrameLocks xmlns:a="http://schemas.openxmlformats.org/drawingml/2006/main" noChangeAspect="1"/>
@@ -7224,20 +7204,20 @@
                               <pic:pic xmlns:pic="http://schemas.openxmlformats.org/drawingml/2006/picture">
                                 <pic:nvPicPr>
                                   <pic:cNvPr id="20" name="Picture 20">
-                                    <a:hlinkClick r:id="rId7"/>
+                                    <a:hlinkClick r:id="rId26"/>
                                   </pic:cNvPr>
                                   <pic:cNvPicPr>
                                     <a:picLocks noChangeAspect="1" noChangeArrowheads="1"/>
                                   </pic:cNvPicPr>
                                 </pic:nvPicPr>
                                 <pic:blipFill>
-                                  <a:blip r:embed="rId8">
+                                  <a:blip r:embed="rId27">
                                     <a:extLst>
                                       <a:ext uri="{28A0092B-C50C-407E-A947-70E740481C1C}">
                                         <a14:useLocalDpi xmlns:a14="http://schemas.microsoft.com/office/drawing/2010/main" val="0"/>
                                       </a:ext>
                                       <a:ext uri="{837473B0-CC2E-450A-ABE3-18F120FF3D39}">
-                                        <a1611:picAttrSrcUrl xmlns:a1611="http://schemas.microsoft.com/office/drawing/2016/11/main" r:id="rId9"/>
+                                        <a1611:picAttrSrcUrl xmlns:a1611="http://schemas.microsoft.com/office/drawing/2016/11/main" r:id="rId28"/>
                                       </a:ext>
                                     </a:extLst>
                                   </a:blip>
@@ -7283,7 +7263,7 @@
                           <wp:extent cx="180000" cy="180000"/>
                           <wp:effectExtent l="0" t="0" r="0" b="0"/>
                           <wp:docPr id="7" name="Picture 7" title="Software University @ Twitter">
-                            <a:hlinkClick xmlns:a="http://schemas.openxmlformats.org/drawingml/2006/main" r:id="rId10"/>
+                            <a:hlinkClick xmlns:a="http://schemas.openxmlformats.org/drawingml/2006/main" r:id="rId29"/>
                           </wp:docPr>
                           <wp:cNvGraphicFramePr>
                             <a:graphicFrameLocks xmlns:a="http://schemas.openxmlformats.org/drawingml/2006/main" noChangeAspect="1"/>
@@ -7293,12 +7273,12 @@
                               <pic:pic xmlns:pic="http://schemas.openxmlformats.org/drawingml/2006/picture">
                                 <pic:nvPicPr>
                                   <pic:cNvPr id="7" name="Picture 7" title="Software University @ Twitter">
-                                    <a:hlinkClick r:id="rId10"/>
+                                    <a:hlinkClick r:id="rId29"/>
                                   </pic:cNvPr>
                                   <pic:cNvPicPr/>
                                 </pic:nvPicPr>
                                 <pic:blipFill>
-                                  <a:blip r:embed="rId11"/>
+                                  <a:blip r:embed="rId30"/>
                                   <a:stretch>
                                     <a:fillRect/>
                                   </a:stretch>
@@ -7336,7 +7316,7 @@
                           <wp:extent cx="180000" cy="180000"/>
                           <wp:effectExtent l="0" t="0" r="0" b="0"/>
                           <wp:docPr id="17" name="Picture 17" title="Software University @ YouTube">
-                            <a:hlinkClick xmlns:a="http://schemas.openxmlformats.org/drawingml/2006/main" r:id="rId12"/>
+                            <a:hlinkClick xmlns:a="http://schemas.openxmlformats.org/drawingml/2006/main" r:id="rId31"/>
                           </wp:docPr>
                           <wp:cNvGraphicFramePr>
                             <a:graphicFrameLocks xmlns:a="http://schemas.openxmlformats.org/drawingml/2006/main" noChangeAspect="1"/>
@@ -7346,12 +7326,12 @@
                               <pic:pic xmlns:pic="http://schemas.openxmlformats.org/drawingml/2006/picture">
                                 <pic:nvPicPr>
                                   <pic:cNvPr id="17" name="Picture 17" title="Software University @ YouTube">
-                                    <a:hlinkClick r:id="rId12"/>
+                                    <a:hlinkClick r:id="rId31"/>
                                   </pic:cNvPr>
                                   <pic:cNvPicPr/>
                                 </pic:nvPicPr>
                                 <pic:blipFill>
-                                  <a:blip r:embed="rId13"/>
+                                  <a:blip r:embed="rId32"/>
                                   <a:stretch>
                                     <a:fillRect/>
                                   </a:stretch>
@@ -7389,7 +7369,7 @@
                           <wp:extent cx="180000" cy="180000"/>
                           <wp:effectExtent l="0" t="0" r="0" b="0"/>
                           <wp:docPr id="21" name="Picture 21">
-                            <a:hlinkClick xmlns:a="http://schemas.openxmlformats.org/drawingml/2006/main" r:id="rId14"/>
+                            <a:hlinkClick xmlns:a="http://schemas.openxmlformats.org/drawingml/2006/main" r:id="rId33"/>
                           </wp:docPr>
                           <wp:cNvGraphicFramePr>
                             <a:graphicFrameLocks xmlns:a="http://schemas.openxmlformats.org/drawingml/2006/main" noChangeAspect="1"/>
@@ -7399,14 +7379,14 @@
                               <pic:pic xmlns:pic="http://schemas.openxmlformats.org/drawingml/2006/picture">
                                 <pic:nvPicPr>
                                   <pic:cNvPr id="21" name="Picture 21">
-                                    <a:hlinkClick r:id="rId14"/>
+                                    <a:hlinkClick r:id="rId33"/>
                                   </pic:cNvPr>
                                   <pic:cNvPicPr>
                                     <a:picLocks noChangeAspect="1" noChangeArrowheads="1"/>
                                   </pic:cNvPicPr>
                                 </pic:nvPicPr>
                                 <pic:blipFill rotWithShape="1">
-                                  <a:blip r:embed="rId15">
+                                  <a:blip r:embed="rId34">
                                     <a:extLst>
                                       <a:ext uri="{28A0092B-C50C-407E-A947-70E740481C1C}">
                                         <a14:useLocalDpi xmlns:a14="http://schemas.microsoft.com/office/drawing/2010/main" val="0"/>
@@ -7458,7 +7438,7 @@
                           <wp:extent cx="180000" cy="180000"/>
                           <wp:effectExtent l="0" t="0" r="0" b="0"/>
                           <wp:docPr id="22" name="Picture 22">
-                            <a:hlinkClick xmlns:a="http://schemas.openxmlformats.org/drawingml/2006/main" r:id="rId16"/>
+                            <a:hlinkClick xmlns:a="http://schemas.openxmlformats.org/drawingml/2006/main" r:id="rId35"/>
                           </wp:docPr>
                           <wp:cNvGraphicFramePr>
                             <a:graphicFrameLocks xmlns:a="http://schemas.openxmlformats.org/drawingml/2006/main" noChangeAspect="1"/>
@@ -7468,14 +7448,14 @@
                               <pic:pic xmlns:pic="http://schemas.openxmlformats.org/drawingml/2006/picture">
                                 <pic:nvPicPr>
                                   <pic:cNvPr id="22" name="Picture 22">
-                                    <a:hlinkClick r:id="rId16"/>
+                                    <a:hlinkClick r:id="rId35"/>
                                   </pic:cNvPr>
                                   <pic:cNvPicPr>
                                     <a:picLocks noChangeAspect="1" noChangeArrowheads="1"/>
                                   </pic:cNvPicPr>
                                 </pic:nvPicPr>
                                 <pic:blipFill>
-                                  <a:blip r:embed="rId17">
+                                  <a:blip r:embed="rId36">
                                     <a:extLst>
                                       <a:ext uri="{28A0092B-C50C-407E-A947-70E740481C1C}">
                                         <a14:useLocalDpi xmlns:a14="http://schemas.microsoft.com/office/drawing/2010/main" val="0"/>
@@ -7524,7 +7504,7 @@
                           <wp:extent cx="180000" cy="180000"/>
                           <wp:effectExtent l="0" t="0" r="0" b="0"/>
                           <wp:docPr id="23" name="Picture 23" title="Software University: Email Us">
-                            <a:hlinkClick xmlns:a="http://schemas.openxmlformats.org/drawingml/2006/main" r:id="rId18"/>
+                            <a:hlinkClick xmlns:a="http://schemas.openxmlformats.org/drawingml/2006/main" r:id="rId37"/>
                           </wp:docPr>
                           <wp:cNvGraphicFramePr>
                             <a:graphicFrameLocks xmlns:a="http://schemas.openxmlformats.org/drawingml/2006/main" noChangeAspect="1"/>
@@ -7534,12 +7514,12 @@
                               <pic:pic xmlns:pic="http://schemas.openxmlformats.org/drawingml/2006/picture">
                                 <pic:nvPicPr>
                                   <pic:cNvPr id="23" name="Picture 23" title="Software University: Email Us">
-                                    <a:hlinkClick r:id="rId18"/>
+                                    <a:hlinkClick r:id="rId37"/>
                                   </pic:cNvPr>
                                   <pic:cNvPicPr/>
                                 </pic:nvPicPr>
                                 <pic:blipFill>
-                                  <a:blip r:embed="rId19"/>
+                                  <a:blip r:embed="rId38"/>
                                   <a:stretch>
                                     <a:fillRect/>
                                   </a:stretch>
@@ -7594,14 +7574,14 @@
               <pic:pic xmlns:pic="http://schemas.openxmlformats.org/drawingml/2006/picture">
                 <pic:nvPicPr>
                   <pic:cNvPr id="1" name="Picture 1">
-                    <a:hlinkClick r:id="rId1"/>
+                    <a:hlinkClick r:id="rId20"/>
                   </pic:cNvPr>
                   <pic:cNvPicPr>
                     <a:picLocks noChangeAspect="1" noChangeArrowheads="1"/>
                   </pic:cNvPicPr>
                 </pic:nvPicPr>
                 <pic:blipFill>
-                  <a:blip r:embed="rId21">
+                  <a:blip r:embed="rId39">
                     <a:extLst>
                       <a:ext uri="{28A0092B-C50C-407E-A947-70E740481C1C}">
                         <a14:useLocalDpi xmlns:a14="http://schemas.microsoft.com/office/drawing/2010/main" val="0"/>
@@ -7705,7 +7685,7 @@
             </wp:anchor>
           </w:drawing>
         </mc:Choice>
-        <mc:Fallback xmlns:a1611="http://schemas.microsoft.com/office/drawing/2016/11/main" xmlns:a14="http://schemas.microsoft.com/office/drawing/2010/main" xmlns:pic="http://schemas.openxmlformats.org/drawingml/2006/picture" xmlns:a="http://schemas.openxmlformats.org/drawingml/2006/main">
+        <mc:Fallback xmlns:a="http://schemas.openxmlformats.org/drawingml/2006/main" xmlns:pic="http://schemas.openxmlformats.org/drawingml/2006/picture" xmlns:a14="http://schemas.microsoft.com/office/drawing/2010/main" xmlns:a1611="http://schemas.microsoft.com/office/drawing/2016/11/main">
           <w:pict>
             <v:line id="Straight Connector 19" style="position:absolute;flip:y;z-index:251622400;visibility:visible;mso-wrap-style:square;mso-width-percent:0;mso-height-percent:0;mso-wrap-distance-left:9pt;mso-wrap-distance-top:0;mso-wrap-distance-right:9pt;mso-wrap-distance-bottom:0;mso-position-horizontal:absolute;mso-position-horizontal-relative:text;mso-position-vertical:absolute;mso-position-vertical-relative:text;mso-width-percent:0;mso-height-percent:0;mso-width-relative:page;mso-height-relative:page" o:spid="_x0000_s1026" strokecolor="#974706 [1609]" strokeweight="1pt" from="-.1pt,5.2pt" to="520.7pt,5.2pt" w14:anchorId="60BE7D18" o:gfxdata="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">
               <v:stroke endcap="round"/>
@@ -8000,7 +7980,7 @@
 <w:ftr xmlns:wpc="http://schemas.microsoft.com/office/word/2010/wordprocessingCanvas" xmlns:cx="http://schemas.microsoft.com/office/drawing/2014/chartex" xmlns:cx1="http://schemas.microsoft.com/office/drawing/2015/9/8/chartex" xmlns:cx2="http://schemas.microsoft.com/office/drawing/2015/10/21/chartex" xmlns:cx3="http://schemas.microsoft.com/office/drawing/2016/5/9/chartex" xmlns:cx4="http://schemas.microsoft.com/office/drawing/2016/5/10/chartex" xmlns:cx5="http://schemas.microsoft.com/office/drawing/2016/5/11/chartex" xmlns:cx6="http://schemas.microsoft.com/office/drawing/2016/5/12/chartex" xmlns:cx7="http://schemas.microsoft.com/office/drawing/2016/5/13/chartex" xmlns:cx8="http://schemas.microsoft.com/office/drawing/2016/5/14/chartex" xmlns:mc="http://schemas.openxmlformats.org/markup-compatibility/2006" xmlns:aink="http://schemas.microsoft.com/office/drawing/2016/ink" xmlns:am3d="http://schemas.microsoft.com/office/drawing/2017/model3d" xmlns:o="urn:schemas-microsoft-com:office:office" xmlns:oel="http://schemas.microsoft.com/office/2019/extlst" xmlns:r="http://schemas.openxmlformats.org/officeDocument/2006/relationships" xmlns:m="http://schemas.openxmlformats.org/officeDocument/2006/math" xmlns:v="urn:schemas-microsoft-com:vml" xmlns:wp14="http://schemas.microsoft.com/office/word/2010/wordprocessingDrawing" xmlns:wp="http://schemas.openxmlformats.org/drawingml/2006/wordprocessingDrawing" xmlns:w10="urn:schemas-microsoft-com:office:word" xmlns:w="http://schemas.openxmlformats.org/wordprocessingml/2006/main" xmlns:w14="http://schemas.microsoft.com/office/word/2010/wordml" xmlns:w15="http://schemas.microsoft.com/office/word/2012/wordml" xmlns:w16cex="http://schemas.microsoft.com/office/word/2018/wordml/cex" xmlns:w16cid="http://schemas.microsoft.com/office/word/2016/wordml/cid" xmlns:w16="http://schemas.microsoft.com/office/word/2018/wordml" xmlns:w16du="http://schemas.microsoft.com/office/word/2023/wordml/word16du" xmlns:w16sdtdh="http://schemas.microsoft.com/office/word/2020/wordml/sdtdatahash" xmlns:w16se="http://schemas.microsoft.com/office/word/2015/wordml/symex" xmlns:wpg="http://schemas.microsoft.com/office/word/2010/wordprocessingGroup" xmlns:wpi="http://schemas.microsoft.com/office/word/2010/wordprocessingInk" xmlns:wne="http://schemas.microsoft.com/office/word/2006/wordml" xmlns:wps="http://schemas.microsoft.com/office/word/2010/wordprocessingShape" mc:Ignorable="w14 w15 w16se w16cid w16 w16cex w16sdtdh wp14">
   <w:p>
     <w:pPr>
-      <w:pStyle w:val="a5"/>
+      <w:pStyle w:val="Footer"/>
     </w:pPr>
   </w:p>
 </w:ftr>
@@ -8035,7 +8015,7 @@
 <w:hdr xmlns:wpc="http://schemas.microsoft.com/office/word/2010/wordprocessingCanvas" xmlns:cx="http://schemas.microsoft.com/office/drawing/2014/chartex" xmlns:cx1="http://schemas.microsoft.com/office/drawing/2015/9/8/chartex" xmlns:cx2="http://schemas.microsoft.com/office/drawing/2015/10/21/chartex" xmlns:cx3="http://schemas.microsoft.com/office/drawing/2016/5/9/chartex" xmlns:cx4="http://schemas.microsoft.com/office/drawing/2016/5/10/chartex" xmlns:cx5="http://schemas.microsoft.com/office/drawing/2016/5/11/chartex" xmlns:cx6="http://schemas.microsoft.com/office/drawing/2016/5/12/chartex" xmlns:cx7="http://schemas.microsoft.com/office/drawing/2016/5/13/chartex" xmlns:cx8="http://schemas.microsoft.com/office/drawing/2016/5/14/chartex" xmlns:mc="http://schemas.openxmlformats.org/markup-compatibility/2006" xmlns:aink="http://schemas.microsoft.com/office/drawing/2016/ink" xmlns:am3d="http://schemas.microsoft.com/office/drawing/2017/model3d" xmlns:o="urn:schemas-microsoft-com:office:office" xmlns:oel="http://schemas.microsoft.com/office/2019/extlst" xmlns:r="http://schemas.openxmlformats.org/officeDocument/2006/relationships" xmlns:m="http://schemas.openxmlformats.org/officeDocument/2006/math" xmlns:v="urn:schemas-microsoft-com:vml" xmlns:wp14="http://schemas.microsoft.com/office/word/2010/wordprocessingDrawing" xmlns:wp="http://schemas.openxmlformats.org/drawingml/2006/wordprocessingDrawing" xmlns:w10="urn:schemas-microsoft-com:office:word" xmlns:w="http://schemas.openxmlformats.org/wordprocessingml/2006/main" xmlns:w14="http://schemas.microsoft.com/office/word/2010/wordml" xmlns:w15="http://schemas.microsoft.com/office/word/2012/wordml" xmlns:w16cex="http://schemas.microsoft.com/office/word/2018/wordml/cex" xmlns:w16cid="http://schemas.microsoft.com/office/word/2016/wordml/cid" xmlns:w16="http://schemas.microsoft.com/office/word/2018/wordml" xmlns:w16du="http://schemas.microsoft.com/office/word/2023/wordml/word16du" xmlns:w16sdtdh="http://schemas.microsoft.com/office/word/2020/wordml/sdtdatahash" xmlns:w16se="http://schemas.microsoft.com/office/word/2015/wordml/symex" xmlns:wpg="http://schemas.microsoft.com/office/word/2010/wordprocessingGroup" xmlns:wpi="http://schemas.microsoft.com/office/word/2010/wordprocessingInk" xmlns:wne="http://schemas.microsoft.com/office/word/2006/wordml" xmlns:wps="http://schemas.microsoft.com/office/word/2010/wordprocessingShape" mc:Ignorable="w14 w15 w16se w16cid w16 w16cex w16sdtdh wp14">
   <w:p>
     <w:pPr>
-      <w:pStyle w:val="a3"/>
+      <w:pStyle w:val="Header"/>
     </w:pPr>
   </w:p>
 </w:hdr>
@@ -8045,7 +8025,7 @@
 <w:hdr xmlns:wpc="http://schemas.microsoft.com/office/word/2010/wordprocessingCanvas" xmlns:cx="http://schemas.microsoft.com/office/drawing/2014/chartex" xmlns:cx1="http://schemas.microsoft.com/office/drawing/2015/9/8/chartex" xmlns:cx2="http://schemas.microsoft.com/office/drawing/2015/10/21/chartex" xmlns:cx3="http://schemas.microsoft.com/office/drawing/2016/5/9/chartex" xmlns:cx4="http://schemas.microsoft.com/office/drawing/2016/5/10/chartex" xmlns:cx5="http://schemas.microsoft.com/office/drawing/2016/5/11/chartex" xmlns:cx6="http://schemas.microsoft.com/office/drawing/2016/5/12/chartex" xmlns:cx7="http://schemas.microsoft.com/office/drawing/2016/5/13/chartex" xmlns:cx8="http://schemas.microsoft.com/office/drawing/2016/5/14/chartex" xmlns:mc="http://schemas.openxmlformats.org/markup-compatibility/2006" xmlns:aink="http://schemas.microsoft.com/office/drawing/2016/ink" xmlns:am3d="http://schemas.microsoft.com/office/drawing/2017/model3d" xmlns:o="urn:schemas-microsoft-com:office:office" xmlns:oel="http://schemas.microsoft.com/office/2019/extlst" xmlns:r="http://schemas.openxmlformats.org/officeDocument/2006/relationships" xmlns:m="http://schemas.openxmlformats.org/officeDocument/2006/math" xmlns:v="urn:schemas-microsoft-com:vml" xmlns:wp14="http://schemas.microsoft.com/office/word/2010/wordprocessingDrawing" xmlns:wp="http://schemas.openxmlformats.org/drawingml/2006/wordprocessingDrawing" xmlns:w10="urn:schemas-microsoft-com:office:word" xmlns:w="http://schemas.openxmlformats.org/wordprocessingml/2006/main" xmlns:w14="http://schemas.microsoft.com/office/word/2010/wordml" xmlns:w15="http://schemas.microsoft.com/office/word/2012/wordml" xmlns:w16cex="http://schemas.microsoft.com/office/word/2018/wordml/cex" xmlns:w16cid="http://schemas.microsoft.com/office/word/2016/wordml/cid" xmlns:w16="http://schemas.microsoft.com/office/word/2018/wordml" xmlns:w16du="http://schemas.microsoft.com/office/word/2023/wordml/word16du" xmlns:w16sdtdh="http://schemas.microsoft.com/office/word/2020/wordml/sdtdatahash" xmlns:w16se="http://schemas.microsoft.com/office/word/2015/wordml/symex" xmlns:wpg="http://schemas.microsoft.com/office/word/2010/wordprocessingGroup" xmlns:wpi="http://schemas.microsoft.com/office/word/2010/wordprocessingInk" xmlns:wne="http://schemas.microsoft.com/office/word/2006/wordml" xmlns:wps="http://schemas.microsoft.com/office/word/2010/wordprocessingShape" mc:Ignorable="w14 w15 w16se w16cid w16 w16cex w16sdtdh wp14">
   <w:p>
     <w:pPr>
-      <w:pStyle w:val="a3"/>
+      <w:pStyle w:val="Header"/>
       <w:ind w:hanging="1134"/>
     </w:pPr>
   </w:p>
@@ -8056,7 +8036,7 @@
 <w:hdr xmlns:wpc="http://schemas.microsoft.com/office/word/2010/wordprocessingCanvas" xmlns:cx="http://schemas.microsoft.com/office/drawing/2014/chartex" xmlns:cx1="http://schemas.microsoft.com/office/drawing/2015/9/8/chartex" xmlns:cx2="http://schemas.microsoft.com/office/drawing/2015/10/21/chartex" xmlns:cx3="http://schemas.microsoft.com/office/drawing/2016/5/9/chartex" xmlns:cx4="http://schemas.microsoft.com/office/drawing/2016/5/10/chartex" xmlns:cx5="http://schemas.microsoft.com/office/drawing/2016/5/11/chartex" xmlns:cx6="http://schemas.microsoft.com/office/drawing/2016/5/12/chartex" xmlns:cx7="http://schemas.microsoft.com/office/drawing/2016/5/13/chartex" xmlns:cx8="http://schemas.microsoft.com/office/drawing/2016/5/14/chartex" xmlns:mc="http://schemas.openxmlformats.org/markup-compatibility/2006" xmlns:aink="http://schemas.microsoft.com/office/drawing/2016/ink" xmlns:am3d="http://schemas.microsoft.com/office/drawing/2017/model3d" xmlns:o="urn:schemas-microsoft-com:office:office" xmlns:oel="http://schemas.microsoft.com/office/2019/extlst" xmlns:r="http://schemas.openxmlformats.org/officeDocument/2006/relationships" xmlns:m="http://schemas.openxmlformats.org/officeDocument/2006/math" xmlns:v="urn:schemas-microsoft-com:vml" xmlns:wp14="http://schemas.microsoft.com/office/word/2010/wordprocessingDrawing" xmlns:wp="http://schemas.openxmlformats.org/drawingml/2006/wordprocessingDrawing" xmlns:w10="urn:schemas-microsoft-com:office:word" xmlns:w="http://schemas.openxmlformats.org/wordprocessingml/2006/main" xmlns:w14="http://schemas.microsoft.com/office/word/2010/wordml" xmlns:w15="http://schemas.microsoft.com/office/word/2012/wordml" xmlns:w16cex="http://schemas.microsoft.com/office/word/2018/wordml/cex" xmlns:w16cid="http://schemas.microsoft.com/office/word/2016/wordml/cid" xmlns:w16="http://schemas.microsoft.com/office/word/2018/wordml" xmlns:w16du="http://schemas.microsoft.com/office/word/2023/wordml/word16du" xmlns:w16sdtdh="http://schemas.microsoft.com/office/word/2020/wordml/sdtdatahash" xmlns:w16se="http://schemas.microsoft.com/office/word/2015/wordml/symex" xmlns:wpg="http://schemas.microsoft.com/office/word/2010/wordprocessingGroup" xmlns:wpi="http://schemas.microsoft.com/office/word/2010/wordprocessingInk" xmlns:wne="http://schemas.microsoft.com/office/word/2006/wordml" xmlns:wps="http://schemas.microsoft.com/office/word/2010/wordprocessingShape" mc:Ignorable="w14 w15 w16se w16cid w16 w16cex w16sdtdh wp14">
   <w:p>
     <w:pPr>
-      <w:pStyle w:val="a3"/>
+      <w:pStyle w:val="Header"/>
     </w:pPr>
   </w:p>
 </w:hdr>
@@ -8372,7 +8352,7 @@
     <w:lvl w:ilvl="0" w:tplc="A0E28166">
       <w:start w:val="1"/>
       <w:numFmt w:val="decimal"/>
-      <w:pStyle w:val="2"/>
+      <w:pStyle w:val="Heading2"/>
       <w:lvlText w:val="%1."/>
       <w:lvlJc w:val="left"/>
       <w:pPr>
@@ -10894,7 +10874,7 @@
     <w:lsdException w:name="Unresolved Mention" w:semiHidden="1" w:unhideWhenUsed="1"/>
     <w:lsdException w:name="Smart Link" w:semiHidden="1" w:unhideWhenUsed="1"/>
   </w:latentStyles>
-  <w:style w:type="paragraph" w:default="1" w:styleId="a">
+  <w:style w:type="paragraph" w:default="1" w:styleId="Normal">
     <w:name w:val="Normal"/>
     <w:qFormat/>
     <w:rsid w:val="008063E1"/>
@@ -10902,11 +10882,11 @@
       <w:spacing w:before="80" w:after="120"/>
     </w:pPr>
   </w:style>
-  <w:style w:type="paragraph" w:styleId="1">
+  <w:style w:type="paragraph" w:styleId="Heading1">
     <w:name w:val="heading 1"/>
-    <w:basedOn w:val="a"/>
-    <w:next w:val="a"/>
-    <w:link w:val="10"/>
+    <w:basedOn w:val="Normal"/>
+    <w:next w:val="Normal"/>
+    <w:link w:val="Heading1Char"/>
     <w:uiPriority w:val="9"/>
     <w:qFormat/>
     <w:rsid w:val="009254B7"/>
@@ -10924,11 +10904,11 @@
       <w:szCs w:val="32"/>
     </w:rPr>
   </w:style>
-  <w:style w:type="paragraph" w:styleId="2">
+  <w:style w:type="paragraph" w:styleId="Heading2">
     <w:name w:val="heading 2"/>
-    <w:basedOn w:val="a"/>
-    <w:next w:val="a"/>
-    <w:link w:val="20"/>
+    <w:basedOn w:val="Normal"/>
+    <w:next w:val="Normal"/>
+    <w:link w:val="Heading2Char"/>
     <w:uiPriority w:val="9"/>
     <w:qFormat/>
     <w:rsid w:val="00115A4A"/>
@@ -10950,11 +10930,11 @@
       <w:szCs w:val="36"/>
     </w:rPr>
   </w:style>
-  <w:style w:type="paragraph" w:styleId="3">
+  <w:style w:type="paragraph" w:styleId="Heading3">
     <w:name w:val="heading 3"/>
-    <w:basedOn w:val="a"/>
-    <w:next w:val="a"/>
-    <w:link w:val="30"/>
+    <w:basedOn w:val="Normal"/>
+    <w:next w:val="Normal"/>
+    <w:link w:val="Heading3Char"/>
     <w:uiPriority w:val="9"/>
     <w:unhideWhenUsed/>
     <w:qFormat/>
@@ -10975,11 +10955,11 @@
       <w:lang w:val="bg-BG"/>
     </w:rPr>
   </w:style>
-  <w:style w:type="paragraph" w:styleId="4">
+  <w:style w:type="paragraph" w:styleId="Heading4">
     <w:name w:val="heading 4"/>
-    <w:basedOn w:val="a"/>
-    <w:next w:val="a"/>
-    <w:link w:val="40"/>
+    <w:basedOn w:val="Normal"/>
+    <w:next w:val="Normal"/>
+    <w:link w:val="Heading4Char"/>
     <w:uiPriority w:val="9"/>
     <w:unhideWhenUsed/>
     <w:qFormat/>
@@ -10998,11 +10978,11 @@
       <w:sz w:val="28"/>
     </w:rPr>
   </w:style>
-  <w:style w:type="paragraph" w:styleId="5">
+  <w:style w:type="paragraph" w:styleId="Heading5">
     <w:name w:val="heading 5"/>
-    <w:basedOn w:val="a"/>
-    <w:next w:val="a"/>
-    <w:link w:val="50"/>
+    <w:basedOn w:val="Normal"/>
+    <w:next w:val="Normal"/>
+    <w:link w:val="Heading5Char"/>
     <w:uiPriority w:val="9"/>
     <w:semiHidden/>
     <w:unhideWhenUsed/>
@@ -11020,13 +11000,13 @@
       <w:color w:val="B2500E"/>
     </w:rPr>
   </w:style>
-  <w:style w:type="character" w:default="1" w:styleId="a0">
+  <w:style w:type="character" w:default="1" w:styleId="DefaultParagraphFont">
     <w:name w:val="Default Paragraph Font"/>
     <w:uiPriority w:val="1"/>
     <w:semiHidden/>
     <w:unhideWhenUsed/>
   </w:style>
-  <w:style w:type="table" w:default="1" w:styleId="a1">
+  <w:style w:type="table" w:default="1" w:styleId="TableNormal">
     <w:name w:val="Normal Table"/>
     <w:uiPriority w:val="99"/>
     <w:semiHidden/>
@@ -11041,16 +11021,16 @@
       </w:tblCellMar>
     </w:tblPr>
   </w:style>
-  <w:style w:type="numbering" w:default="1" w:styleId="a2">
+  <w:style w:type="numbering" w:default="1" w:styleId="NoList">
     <w:name w:val="No List"/>
     <w:uiPriority w:val="99"/>
     <w:semiHidden/>
     <w:unhideWhenUsed/>
   </w:style>
-  <w:style w:type="paragraph" w:styleId="a3">
+  <w:style w:type="paragraph" w:styleId="Header">
     <w:name w:val="header"/>
-    <w:basedOn w:val="a"/>
-    <w:link w:val="a4"/>
+    <w:basedOn w:val="Normal"/>
+    <w:link w:val="HeaderChar"/>
     <w:uiPriority w:val="99"/>
     <w:unhideWhenUsed/>
     <w:rsid w:val="008068A2"/>
@@ -11062,17 +11042,17 @@
       <w:spacing w:after="0" w:line="240" w:lineRule="auto"/>
     </w:pPr>
   </w:style>
-  <w:style w:type="character" w:customStyle="1" w:styleId="a4">
-    <w:name w:val="Горен колонтитул Знак"/>
-    <w:basedOn w:val="a0"/>
-    <w:link w:val="a3"/>
+  <w:style w:type="character" w:customStyle="1" w:styleId="HeaderChar">
+    <w:name w:val="Header Char"/>
+    <w:basedOn w:val="DefaultParagraphFont"/>
+    <w:link w:val="Header"/>
     <w:uiPriority w:val="99"/>
     <w:rsid w:val="008068A2"/>
   </w:style>
-  <w:style w:type="paragraph" w:styleId="a5">
+  <w:style w:type="paragraph" w:styleId="Footer">
     <w:name w:val="footer"/>
-    <w:basedOn w:val="a"/>
-    <w:link w:val="a6"/>
+    <w:basedOn w:val="Normal"/>
+    <w:link w:val="FooterChar"/>
     <w:uiPriority w:val="99"/>
     <w:unhideWhenUsed/>
     <w:rsid w:val="008068A2"/>
@@ -11084,17 +11064,17 @@
       <w:spacing w:after="0" w:line="240" w:lineRule="auto"/>
     </w:pPr>
   </w:style>
-  <w:style w:type="character" w:customStyle="1" w:styleId="a6">
-    <w:name w:val="Долен колонтитул Знак"/>
-    <w:basedOn w:val="a0"/>
-    <w:link w:val="a5"/>
+  <w:style w:type="character" w:customStyle="1" w:styleId="FooterChar">
+    <w:name w:val="Footer Char"/>
+    <w:basedOn w:val="DefaultParagraphFont"/>
+    <w:link w:val="Footer"/>
     <w:uiPriority w:val="99"/>
     <w:rsid w:val="008068A2"/>
   </w:style>
-  <w:style w:type="paragraph" w:styleId="a7">
+  <w:style w:type="paragraph" w:styleId="BalloonText">
     <w:name w:val="Balloon Text"/>
-    <w:basedOn w:val="a"/>
-    <w:link w:val="a8"/>
+    <w:basedOn w:val="Normal"/>
+    <w:link w:val="BalloonTextChar"/>
     <w:uiPriority w:val="99"/>
     <w:semiHidden/>
     <w:unhideWhenUsed/>
@@ -11108,10 +11088,10 @@
       <w:szCs w:val="16"/>
     </w:rPr>
   </w:style>
-  <w:style w:type="character" w:customStyle="1" w:styleId="a8">
-    <w:name w:val="Изнесен текст Знак"/>
-    <w:basedOn w:val="a0"/>
-    <w:link w:val="a7"/>
+  <w:style w:type="character" w:customStyle="1" w:styleId="BalloonTextChar">
+    <w:name w:val="Balloon Text Char"/>
+    <w:basedOn w:val="DefaultParagraphFont"/>
+    <w:link w:val="BalloonText"/>
     <w:uiPriority w:val="99"/>
     <w:semiHidden/>
     <w:rsid w:val="00564D7B"/>
@@ -11121,9 +11101,9 @@
       <w:szCs w:val="16"/>
     </w:rPr>
   </w:style>
-  <w:style w:type="character" w:styleId="a9">
+  <w:style w:type="character" w:styleId="Hyperlink">
     <w:name w:val="Hyperlink"/>
-    <w:basedOn w:val="a0"/>
+    <w:basedOn w:val="DefaultParagraphFont"/>
     <w:uiPriority w:val="99"/>
     <w:unhideWhenUsed/>
     <w:rsid w:val="0079324A"/>
@@ -11132,10 +11112,10 @@
       <w:u w:val="single"/>
     </w:rPr>
   </w:style>
-  <w:style w:type="character" w:customStyle="1" w:styleId="10">
-    <w:name w:val="Заглавие 1 Знак"/>
-    <w:basedOn w:val="a0"/>
-    <w:link w:val="1"/>
+  <w:style w:type="character" w:customStyle="1" w:styleId="Heading1Char">
+    <w:name w:val="Heading 1 Char"/>
+    <w:basedOn w:val="DefaultParagraphFont"/>
+    <w:link w:val="Heading1"/>
     <w:uiPriority w:val="9"/>
     <w:rsid w:val="009254B7"/>
     <w:rPr>
@@ -11146,10 +11126,10 @@
       <w:szCs w:val="32"/>
     </w:rPr>
   </w:style>
-  <w:style w:type="character" w:customStyle="1" w:styleId="20">
-    <w:name w:val="Заглавие 2 Знак"/>
-    <w:basedOn w:val="a0"/>
-    <w:link w:val="2"/>
+  <w:style w:type="character" w:customStyle="1" w:styleId="Heading2Char">
+    <w:name w:val="Heading 2 Char"/>
+    <w:basedOn w:val="DefaultParagraphFont"/>
+    <w:link w:val="Heading2"/>
     <w:uiPriority w:val="9"/>
     <w:rsid w:val="00115A4A"/>
     <w:rPr>
@@ -11162,9 +11142,9 @@
       <w:szCs w:val="36"/>
     </w:rPr>
   </w:style>
-  <w:style w:type="paragraph" w:styleId="aa">
+  <w:style w:type="paragraph" w:styleId="NormalWeb">
     <w:name w:val="Normal (Web)"/>
-    <w:basedOn w:val="a"/>
+    <w:basedOn w:val="Normal"/>
     <w:uiPriority w:val="99"/>
     <w:semiHidden/>
     <w:unhideWhenUsed/>
@@ -11178,9 +11158,9 @@
       <w:szCs w:val="24"/>
     </w:rPr>
   </w:style>
-  <w:style w:type="character" w:styleId="ab">
+  <w:style w:type="character" w:styleId="Strong">
     <w:name w:val="Strong"/>
-    <w:basedOn w:val="a0"/>
+    <w:basedOn w:val="DefaultParagraphFont"/>
     <w:uiPriority w:val="22"/>
     <w:qFormat/>
     <w:rsid w:val="00524789"/>
@@ -11189,10 +11169,10 @@
       <w:bCs/>
     </w:rPr>
   </w:style>
-  <w:style w:type="character" w:customStyle="1" w:styleId="30">
-    <w:name w:val="Заглавие 3 Знак"/>
-    <w:basedOn w:val="a0"/>
-    <w:link w:val="3"/>
+  <w:style w:type="character" w:customStyle="1" w:styleId="Heading3Char">
+    <w:name w:val="Heading 3 Char"/>
+    <w:basedOn w:val="DefaultParagraphFont"/>
+    <w:link w:val="Heading3"/>
     <w:uiPriority w:val="9"/>
     <w:qFormat/>
     <w:rsid w:val="00115A4A"/>
@@ -11206,10 +11186,10 @@
       <w:lang w:val="bg-BG"/>
     </w:rPr>
   </w:style>
-  <w:style w:type="character" w:customStyle="1" w:styleId="40">
-    <w:name w:val="Заглавие 4 Знак"/>
-    <w:basedOn w:val="a0"/>
-    <w:link w:val="4"/>
+  <w:style w:type="character" w:customStyle="1" w:styleId="Heading4Char">
+    <w:name w:val="Heading 4 Char"/>
+    <w:basedOn w:val="DefaultParagraphFont"/>
+    <w:link w:val="Heading4"/>
     <w:uiPriority w:val="9"/>
     <w:rsid w:val="008C5930"/>
     <w:rPr>
@@ -11220,10 +11200,10 @@
       <w:sz w:val="28"/>
     </w:rPr>
   </w:style>
-  <w:style w:type="paragraph" w:styleId="ac">
+  <w:style w:type="paragraph" w:styleId="ListParagraph">
     <w:name w:val="List Paragraph"/>
-    <w:basedOn w:val="a"/>
-    <w:link w:val="ad"/>
+    <w:basedOn w:val="Normal"/>
+    <w:link w:val="ListParagraphChar"/>
     <w:uiPriority w:val="34"/>
     <w:qFormat/>
     <w:rsid w:val="008617B5"/>
@@ -11232,9 +11212,9 @@
       <w:contextualSpacing/>
     </w:pPr>
   </w:style>
-  <w:style w:type="character" w:styleId="ae">
+  <w:style w:type="character" w:styleId="FollowedHyperlink">
     <w:name w:val="FollowedHyperlink"/>
-    <w:basedOn w:val="a0"/>
+    <w:basedOn w:val="DefaultParagraphFont"/>
     <w:uiPriority w:val="99"/>
     <w:semiHidden/>
     <w:unhideWhenUsed/>
@@ -11244,10 +11224,10 @@
       <w:u w:val="single"/>
     </w:rPr>
   </w:style>
-  <w:style w:type="character" w:customStyle="1" w:styleId="50">
-    <w:name w:val="Заглавие 5 Знак"/>
-    <w:basedOn w:val="a0"/>
-    <w:link w:val="5"/>
+  <w:style w:type="character" w:customStyle="1" w:styleId="Heading5Char">
+    <w:name w:val="Heading 5 Char"/>
+    <w:basedOn w:val="DefaultParagraphFont"/>
+    <w:link w:val="Heading5"/>
     <w:uiPriority w:val="9"/>
     <w:semiHidden/>
     <w:rsid w:val="008C5930"/>
@@ -11259,7 +11239,7 @@
   </w:style>
   <w:style w:type="paragraph" w:customStyle="1" w:styleId="Code">
     <w:name w:val="Code"/>
-    <w:basedOn w:val="a"/>
+    <w:basedOn w:val="Normal"/>
     <w:link w:val="CodeChar"/>
     <w:qFormat/>
     <w:rsid w:val="008063E1"/>
@@ -11271,7 +11251,7 @@
   </w:style>
   <w:style w:type="character" w:customStyle="1" w:styleId="CodeChar">
     <w:name w:val="Code Char"/>
-    <w:basedOn w:val="a0"/>
+    <w:basedOn w:val="DefaultParagraphFont"/>
     <w:link w:val="Code"/>
     <w:rsid w:val="008063E1"/>
     <w:rPr>
@@ -11280,9 +11260,9 @@
       <w:noProof/>
     </w:rPr>
   </w:style>
-  <w:style w:type="table" w:styleId="af">
+  <w:style w:type="table" w:styleId="TableGrid">
     <w:name w:val="Table Grid"/>
-    <w:basedOn w:val="a1"/>
+    <w:basedOn w:val="TableNormal"/>
     <w:uiPriority w:val="59"/>
     <w:rsid w:val="00763912"/>
     <w:pPr>
@@ -11301,12 +11281,12 @@
   </w:style>
   <w:style w:type="character" w:customStyle="1" w:styleId="tgc">
     <w:name w:val="_tgc"/>
-    <w:basedOn w:val="a0"/>
+    <w:basedOn w:val="DefaultParagraphFont"/>
     <w:rsid w:val="00D8395C"/>
   </w:style>
   <w:style w:type="paragraph" w:customStyle="1" w:styleId="Index">
     <w:name w:val="Index"/>
-    <w:basedOn w:val="a"/>
+    <w:basedOn w:val="Normal"/>
     <w:qFormat/>
     <w:rsid w:val="005054C7"/>
     <w:pPr>
@@ -11317,17 +11297,17 @@
       <w:rFonts w:cs="FreeSans"/>
     </w:rPr>
   </w:style>
-  <w:style w:type="character" w:customStyle="1" w:styleId="ad">
-    <w:name w:val="Списък на абзаци Знак"/>
-    <w:basedOn w:val="a0"/>
-    <w:link w:val="ac"/>
+  <w:style w:type="character" w:customStyle="1" w:styleId="ListParagraphChar">
+    <w:name w:val="List Paragraph Char"/>
+    <w:basedOn w:val="DefaultParagraphFont"/>
+    <w:link w:val="ListParagraph"/>
     <w:uiPriority w:val="34"/>
     <w:qFormat/>
     <w:rsid w:val="005054C7"/>
   </w:style>
   <w:style w:type="character" w:customStyle="1" w:styleId="InternetLink">
     <w:name w:val="Internet Link"/>
-    <w:basedOn w:val="a0"/>
+    <w:basedOn w:val="DefaultParagraphFont"/>
     <w:uiPriority w:val="99"/>
     <w:unhideWhenUsed/>
     <w:rsid w:val="005054C7"/>
@@ -11336,9 +11316,9 @@
       <w:u w:val="single"/>
     </w:rPr>
   </w:style>
-  <w:style w:type="character" w:styleId="af0">
+  <w:style w:type="character" w:styleId="UnresolvedMention">
     <w:name w:val="Unresolved Mention"/>
-    <w:basedOn w:val="a0"/>
+    <w:basedOn w:val="DefaultParagraphFont"/>
     <w:uiPriority w:val="99"/>
     <w:semiHidden/>
     <w:unhideWhenUsed/>
@@ -11350,8 +11330,8 @@
   </w:style>
   <w:style w:type="table" w:customStyle="1" w:styleId="TableGrid1">
     <w:name w:val="Table Grid1"/>
-    <w:basedOn w:val="a1"/>
-    <w:next w:val="af"/>
+    <w:basedOn w:val="TableNormal"/>
+    <w:next w:val="TableGrid"/>
     <w:uiPriority w:val="59"/>
     <w:rsid w:val="00084494"/>
     <w:pPr>

</xml_diff>